<commit_message>
Validação do salvamento de registros
</commit_message>
<xml_diff>
--- a/Assets/Docs/Documentação do sistema.docx
+++ b/Assets/Docs/Documentação do sistema.docx
@@ -62,29 +62,7 @@
           <w:szCs w:val="28"/>
           <w:lang w:eastAsia="pt-BR"/>
         </w:rPr>
-        <w:t>1ª 02/06/</w:t>
-      </w:r>
-      <w:proofErr w:type="gramStart"/>
-      <w:r>
-        <w:rPr>
-          <w:rFonts w:ascii="Arial" w:eastAsia="Times New Roman" w:hAnsi="Arial" w:cs="Arial"/>
-          <w:color w:val="000000"/>
-          <w:sz w:val="28"/>
-          <w:szCs w:val="28"/>
-          <w:lang w:eastAsia="pt-BR"/>
-        </w:rPr>
-        <w:t>22  2</w:t>
-      </w:r>
-      <w:proofErr w:type="gramEnd"/>
-      <w:r>
-        <w:rPr>
-          <w:rFonts w:ascii="Arial" w:eastAsia="Times New Roman" w:hAnsi="Arial" w:cs="Arial"/>
-          <w:color w:val="000000"/>
-          <w:sz w:val="28"/>
-          <w:szCs w:val="28"/>
-          <w:lang w:eastAsia="pt-BR"/>
-        </w:rPr>
-        <w:t xml:space="preserve">ª </w:t>
+        <w:t xml:space="preserve">1ª 02/06/22  2ª </w:t>
       </w:r>
       <w:r>
         <w:rPr>
@@ -190,29 +168,32 @@
           <w:szCs w:val="28"/>
           <w:lang w:eastAsia="pt-BR"/>
         </w:rPr>
-        <w:t xml:space="preserve">O usuário Tiago deseja ter um sistema para fazer seus controles financeiros e de poupança. Ele quer que o sistema seja duradouro e possa ser utilizado por vários anos, sem comprometer com a estrutura. O </w:t>
-      </w:r>
-      <w:proofErr w:type="spellStart"/>
-      <w:r>
+        <w:t>O usuário Tiago deseja ter um sistema para fazer seus controles financeiros e de poupança. Ele quer que o sistema seja duradouro e possa ser utilizado por vários anos, sem comprometer com a estrutura. O sitema dele: receber dados dos gastos no devido mês, as poupanças e quanto tá poupando e possuir um histórico de tudo. Ele vai ser na web e de uso local. Além disso, ele precisa ter um menu que exiba os estados e os dinheiros atuais.</w:t>
+      </w:r>
+    </w:p>
+    <w:p>
+      <w:pPr>
+        <w:spacing w:after="240" w:line="240" w:lineRule="auto"/>
+        <w:jc w:val="both"/>
         <w:rPr>
           <w:rFonts w:ascii="Arial" w:eastAsia="Times New Roman" w:hAnsi="Arial" w:cs="Arial"/>
           <w:sz w:val="28"/>
           <w:szCs w:val="28"/>
           <w:lang w:eastAsia="pt-BR"/>
         </w:rPr>
-        <w:t>sitema</w:t>
-      </w:r>
-      <w:proofErr w:type="spellEnd"/>
-      <w:r>
+      </w:pPr>
+    </w:p>
+    <w:p>
+      <w:pPr>
+        <w:spacing w:after="240" w:line="240" w:lineRule="auto"/>
+        <w:jc w:val="both"/>
         <w:rPr>
           <w:rFonts w:ascii="Arial" w:eastAsia="Times New Roman" w:hAnsi="Arial" w:cs="Arial"/>
           <w:sz w:val="28"/>
           <w:szCs w:val="28"/>
           <w:lang w:eastAsia="pt-BR"/>
         </w:rPr>
-        <w:t xml:space="preserve"> dele: receber dados dos gastos no devido mês, as poupanças e quanto </w:t>
-      </w:r>
-      <w:proofErr w:type="gramStart"/>
+      </w:pPr>
       <w:r>
         <w:rPr>
           <w:rFonts w:ascii="Arial" w:eastAsia="Times New Roman" w:hAnsi="Arial" w:cs="Arial"/>
@@ -220,97 +201,7 @@
           <w:szCs w:val="28"/>
           <w:lang w:eastAsia="pt-BR"/>
         </w:rPr>
-        <w:t>tá</w:t>
-      </w:r>
-      <w:proofErr w:type="gramEnd"/>
-      <w:r>
-        <w:rPr>
-          <w:rFonts w:ascii="Arial" w:eastAsia="Times New Roman" w:hAnsi="Arial" w:cs="Arial"/>
-          <w:sz w:val="28"/>
-          <w:szCs w:val="28"/>
-          <w:lang w:eastAsia="pt-BR"/>
-        </w:rPr>
-        <w:t xml:space="preserve"> poupando e possuir um histórico de tudo. Ele vai ser na web e de uso local. Além disso, ele precisa ter um menu que exiba os estados e os dinheiros atuais.</w:t>
-      </w:r>
-    </w:p>
-    <w:p>
-      <w:pPr>
-        <w:spacing w:after="240" w:line="240" w:lineRule="auto"/>
-        <w:jc w:val="both"/>
-        <w:rPr>
-          <w:rFonts w:ascii="Arial" w:eastAsia="Times New Roman" w:hAnsi="Arial" w:cs="Arial"/>
-          <w:sz w:val="28"/>
-          <w:szCs w:val="28"/>
-          <w:lang w:eastAsia="pt-BR"/>
-        </w:rPr>
-      </w:pPr>
-    </w:p>
-    <w:p>
-      <w:pPr>
-        <w:spacing w:after="240" w:line="240" w:lineRule="auto"/>
-        <w:jc w:val="both"/>
-        <w:rPr>
-          <w:rFonts w:ascii="Arial" w:eastAsia="Times New Roman" w:hAnsi="Arial" w:cs="Arial"/>
-          <w:sz w:val="28"/>
-          <w:szCs w:val="28"/>
-          <w:lang w:eastAsia="pt-BR"/>
-        </w:rPr>
-      </w:pPr>
-      <w:r>
-        <w:rPr>
-          <w:rFonts w:ascii="Arial" w:eastAsia="Times New Roman" w:hAnsi="Arial" w:cs="Arial"/>
-          <w:sz w:val="28"/>
-          <w:szCs w:val="28"/>
-          <w:lang w:eastAsia="pt-BR"/>
-        </w:rPr>
-        <w:t>O sistema vai ser desenvolvido usando PHP</w:t>
-      </w:r>
-      <w:r>
-        <w:rPr>
-          <w:rFonts w:ascii="Arial" w:eastAsia="Times New Roman" w:hAnsi="Arial" w:cs="Arial"/>
-          <w:sz w:val="28"/>
-          <w:szCs w:val="28"/>
-          <w:lang w:eastAsia="pt-BR"/>
-        </w:rPr>
-        <w:t>, HTML, CSS, JAVASCRIPT</w:t>
-      </w:r>
-      <w:r>
-        <w:rPr>
-          <w:rFonts w:ascii="Arial" w:eastAsia="Times New Roman" w:hAnsi="Arial" w:cs="Arial"/>
-          <w:sz w:val="28"/>
-          <w:szCs w:val="28"/>
-          <w:lang w:eastAsia="pt-BR"/>
-        </w:rPr>
-        <w:t xml:space="preserve"> e o </w:t>
-      </w:r>
-      <w:r>
-        <w:rPr>
-          <w:rFonts w:ascii="Arial" w:eastAsia="Times New Roman" w:hAnsi="Arial" w:cs="Arial"/>
-          <w:sz w:val="28"/>
-          <w:szCs w:val="28"/>
-          <w:lang w:eastAsia="pt-BR"/>
-        </w:rPr>
-        <w:t xml:space="preserve">MySQL </w:t>
-      </w:r>
-      <w:proofErr w:type="spellStart"/>
-      <w:r>
-        <w:rPr>
-          <w:rFonts w:ascii="Arial" w:eastAsia="Times New Roman" w:hAnsi="Arial" w:cs="Arial"/>
-          <w:sz w:val="28"/>
-          <w:szCs w:val="28"/>
-          <w:lang w:eastAsia="pt-BR"/>
-        </w:rPr>
-        <w:t>Database</w:t>
-      </w:r>
-      <w:proofErr w:type="spellEnd"/>
-      <w:r>
-        <w:rPr>
-          <w:rFonts w:ascii="Arial" w:eastAsia="Times New Roman" w:hAnsi="Arial" w:cs="Arial"/>
-          <w:sz w:val="28"/>
-          <w:szCs w:val="28"/>
-          <w:lang w:eastAsia="pt-BR"/>
-        </w:rPr>
-        <w:t>.</w:t>
+        <w:t>O sistema vai ser desenvolvido usando PHP, HTML, CSS, JAVASCRIPT e o MySQL Database.</w:t>
       </w:r>
     </w:p>
     <w:p>
@@ -365,29 +256,7 @@
           <w:szCs w:val="28"/>
           <w:lang w:eastAsia="pt-BR"/>
         </w:rPr>
-        <w:t xml:space="preserve">Eu gosto de fazer anotações dos meus gastos financeiros que tenho com o meu próprio dinheiro e com o dinheiro da casa. Eu acabo precisando utilizar planilhas </w:t>
-      </w:r>
-      <w:proofErr w:type="spellStart"/>
-      <w:r>
-        <w:rPr>
-          <w:rFonts w:ascii="Arial" w:eastAsia="Times New Roman" w:hAnsi="Arial" w:cs="Arial"/>
-          <w:color w:val="000000"/>
-          <w:sz w:val="28"/>
-          <w:szCs w:val="28"/>
-          <w:lang w:eastAsia="pt-BR"/>
-        </w:rPr>
-        <w:t>excels</w:t>
-      </w:r>
-      <w:proofErr w:type="spellEnd"/>
-      <w:r>
-        <w:rPr>
-          <w:rFonts w:ascii="Arial" w:eastAsia="Times New Roman" w:hAnsi="Arial" w:cs="Arial"/>
-          <w:color w:val="000000"/>
-          <w:sz w:val="28"/>
-          <w:szCs w:val="28"/>
-          <w:lang w:eastAsia="pt-BR"/>
-        </w:rPr>
-        <w:t xml:space="preserve"> para fazer todas as anotações e não acho que esteja fazendo da maneira mais eficiente possível. Dessa forma, gostaria de possuir um sistema para fazer o gerenciamento dos meus gastos financeiros e anotar minhas despensas e poupanças. Também deve anotar o dinheiro poupado e todos os requisitos do meu dinheiro pessoal e do dinheiro da casa</w:t>
+        <w:t>Eu gosto de fazer anotações dos meus gastos financeiros que tenho com o meu próprio dinheiro e com o dinheiro da casa. Eu acabo precisando utilizar planilhas excels para fazer todas as anotações e não acho que esteja fazendo da maneira mais eficiente possível. Dessa forma, gostaria de possuir um sistema para fazer o gerenciamento dos meus gastos financeiros e anotar minhas despensas e poupanças. Também deve anotar o dinheiro poupado e todos os requisitos do meu dinheiro pessoal e do dinheiro da casa</w:t>
       </w:r>
       <w:r>
         <w:rPr>
@@ -482,6 +351,702 @@
         </w:rPr>
         <w:t>Este repositório vai armazenar um projeto que gerencia as despensas e as poupanças dos usuários</w:t>
       </w:r>
+    </w:p>
+    <w:p>
+      <w:pPr>
+        <w:pStyle w:val="Ttulo2"/>
+        <w:shd w:val="clear" w:color="auto" w:fill="FFFFFF"/>
+        <w:spacing w:before="360" w:beforeAutospacing="0" w:after="240" w:afterAutospacing="0"/>
+        <w:jc w:val="both"/>
+        <w:rPr>
+          <w:rFonts w:ascii="Arial" w:hAnsi="Arial" w:cs="Arial"/>
+          <w:b w:val="0"/>
+          <w:bCs w:val="0"/>
+          <w:color w:val="24292F"/>
+          <w:sz w:val="28"/>
+          <w:szCs w:val="28"/>
+        </w:rPr>
+      </w:pPr>
+    </w:p>
+    <w:p>
+      <w:pPr>
+        <w:pStyle w:val="Ttulo2"/>
+        <w:shd w:val="clear" w:color="auto" w:fill="FFFFFF"/>
+        <w:spacing w:before="360" w:beforeAutospacing="0" w:after="240" w:afterAutospacing="0"/>
+        <w:jc w:val="both"/>
+        <w:rPr>
+          <w:rFonts w:ascii="Arial" w:hAnsi="Arial" w:cs="Arial"/>
+          <w:b w:val="0"/>
+          <w:bCs w:val="0"/>
+          <w:color w:val="24292F"/>
+          <w:sz w:val="28"/>
+          <w:szCs w:val="28"/>
+        </w:rPr>
+      </w:pPr>
+      <w:r>
+        <w:rPr>
+          <w:rFonts w:ascii="Arial" w:hAnsi="Arial" w:cs="Arial"/>
+          <w:b w:val="0"/>
+          <w:bCs w:val="0"/>
+          <w:color w:val="24292F"/>
+          <w:sz w:val="28"/>
+          <w:szCs w:val="28"/>
+        </w:rPr>
+        <w:lastRenderedPageBreak/>
+        <w:t>Estratégia</w:t>
+      </w:r>
+    </w:p>
+    <w:p>
+      <w:pPr>
+        <w:pStyle w:val="Ttulo2"/>
+        <w:shd w:val="clear" w:color="auto" w:fill="FFFFFF"/>
+        <w:spacing w:before="360" w:beforeAutospacing="0" w:after="240" w:afterAutospacing="0"/>
+        <w:jc w:val="both"/>
+        <w:rPr>
+          <w:rFonts w:ascii="Arial" w:hAnsi="Arial" w:cs="Arial"/>
+          <w:b w:val="0"/>
+          <w:bCs w:val="0"/>
+          <w:color w:val="24292F"/>
+          <w:sz w:val="28"/>
+          <w:szCs w:val="28"/>
+        </w:rPr>
+      </w:pPr>
+      <w:r>
+        <w:rPr>
+          <w:rFonts w:ascii="Arial" w:hAnsi="Arial" w:cs="Arial"/>
+          <w:b w:val="0"/>
+          <w:bCs w:val="0"/>
+          <w:color w:val="24292F"/>
+          <w:sz w:val="28"/>
+          <w:szCs w:val="28"/>
+        </w:rPr>
+        <w:t>É um projeto individual para exercitar o meu desenvolvimento de sistemas. Eu vou colocar o prazo de 1 mês para que o desenvolvimento dos sistemas seja mais rápido e otimizado e é tempo suficiente de aplicar as tecnologias. O projeto também é focado mais no BACK-END do que no FRONT-END. Tenho 4 semanas então. Nesse caso, para que o projeto tenha sucesso vamos seguir a estratégia:</w:t>
+      </w:r>
+    </w:p>
+    <w:p>
+      <w:pPr>
+        <w:pStyle w:val="Ttulo2"/>
+        <w:numPr>
+          <w:ilvl w:val="0"/>
+          <w:numId w:val="1"/>
+        </w:numPr>
+        <w:shd w:val="clear" w:color="auto" w:fill="FFFFFF"/>
+        <w:spacing w:before="360" w:beforeAutospacing="0" w:after="240" w:afterAutospacing="0"/>
+        <w:jc w:val="both"/>
+        <w:rPr>
+          <w:rFonts w:ascii="Arial" w:hAnsi="Arial" w:cs="Arial"/>
+          <w:b w:val="0"/>
+          <w:bCs w:val="0"/>
+          <w:color w:val="24292F"/>
+          <w:sz w:val="28"/>
+          <w:szCs w:val="28"/>
+        </w:rPr>
+      </w:pPr>
+      <w:r>
+        <w:rPr>
+          <w:rFonts w:ascii="Arial" w:hAnsi="Arial" w:cs="Arial"/>
+          <w:b w:val="0"/>
+          <w:bCs w:val="0"/>
+          <w:color w:val="24292F"/>
+          <w:sz w:val="28"/>
+          <w:szCs w:val="28"/>
+        </w:rPr>
+        <w:t>Idealização do projeto: Criar modelos, desenhar o Banco de dados, protótipos, requisitos e todo o funcionamento do sistema = X</w:t>
+      </w:r>
+    </w:p>
+    <w:p>
+      <w:pPr>
+        <w:pStyle w:val="Ttulo2"/>
+        <w:numPr>
+          <w:ilvl w:val="0"/>
+          <w:numId w:val="1"/>
+        </w:numPr>
+        <w:shd w:val="clear" w:color="auto" w:fill="FFFFFF"/>
+        <w:spacing w:before="360" w:beforeAutospacing="0" w:after="240" w:afterAutospacing="0"/>
+        <w:jc w:val="both"/>
+        <w:rPr>
+          <w:rFonts w:ascii="Arial" w:hAnsi="Arial" w:cs="Arial"/>
+          <w:b w:val="0"/>
+          <w:bCs w:val="0"/>
+          <w:color w:val="24292F"/>
+          <w:sz w:val="28"/>
+          <w:szCs w:val="28"/>
+        </w:rPr>
+      </w:pPr>
+      <w:r>
+        <w:rPr>
+          <w:rFonts w:ascii="Arial" w:hAnsi="Arial" w:cs="Arial"/>
+          <w:b w:val="0"/>
+          <w:bCs w:val="0"/>
+          <w:color w:val="24292F"/>
+          <w:sz w:val="28"/>
+          <w:szCs w:val="28"/>
+        </w:rPr>
+        <w:t>Front end inicial: Aprovação do framework que será utilizado =X</w:t>
+      </w:r>
+    </w:p>
+    <w:p>
+      <w:pPr>
+        <w:pStyle w:val="Ttulo2"/>
+        <w:numPr>
+          <w:ilvl w:val="0"/>
+          <w:numId w:val="1"/>
+        </w:numPr>
+        <w:shd w:val="clear" w:color="auto" w:fill="FFFFFF"/>
+        <w:spacing w:before="360" w:beforeAutospacing="0" w:after="240" w:afterAutospacing="0"/>
+        <w:jc w:val="both"/>
+        <w:rPr>
+          <w:rFonts w:ascii="Arial" w:hAnsi="Arial" w:cs="Arial"/>
+          <w:b w:val="0"/>
+          <w:bCs w:val="0"/>
+          <w:color w:val="24292F"/>
+          <w:sz w:val="28"/>
+          <w:szCs w:val="28"/>
+        </w:rPr>
+      </w:pPr>
+      <w:r>
+        <w:rPr>
+          <w:rFonts w:ascii="Arial" w:hAnsi="Arial" w:cs="Arial"/>
+          <w:b w:val="0"/>
+          <w:bCs w:val="0"/>
+          <w:color w:val="24292F"/>
+          <w:sz w:val="28"/>
+          <w:szCs w:val="28"/>
+        </w:rPr>
+        <w:t>BACK-END: Funcionamento do sistema</w:t>
+      </w:r>
+    </w:p>
+    <w:p>
+      <w:pPr>
+        <w:pStyle w:val="Ttulo2"/>
+        <w:numPr>
+          <w:ilvl w:val="0"/>
+          <w:numId w:val="1"/>
+        </w:numPr>
+        <w:shd w:val="clear" w:color="auto" w:fill="FFFFFF"/>
+        <w:spacing w:before="360" w:beforeAutospacing="0" w:after="240" w:afterAutospacing="0"/>
+        <w:jc w:val="both"/>
+        <w:rPr>
+          <w:rFonts w:ascii="Arial" w:hAnsi="Arial" w:cs="Arial"/>
+          <w:b w:val="0"/>
+          <w:bCs w:val="0"/>
+          <w:color w:val="24292F"/>
+          <w:sz w:val="28"/>
+          <w:szCs w:val="28"/>
+        </w:rPr>
+      </w:pPr>
+      <w:r>
+        <w:rPr>
+          <w:rFonts w:ascii="Arial" w:hAnsi="Arial" w:cs="Arial"/>
+          <w:b w:val="0"/>
+          <w:bCs w:val="0"/>
+          <w:color w:val="24292F"/>
+          <w:sz w:val="28"/>
+          <w:szCs w:val="28"/>
+        </w:rPr>
+        <w:t>FRONT-END: Ajustes na tela</w:t>
+      </w:r>
+    </w:p>
+    <w:p>
+      <w:pPr>
+        <w:pStyle w:val="Ttulo2"/>
+        <w:numPr>
+          <w:ilvl w:val="0"/>
+          <w:numId w:val="1"/>
+        </w:numPr>
+        <w:shd w:val="clear" w:color="auto" w:fill="FFFFFF"/>
+        <w:spacing w:before="360" w:beforeAutospacing="0" w:after="240" w:afterAutospacing="0"/>
+        <w:jc w:val="both"/>
+        <w:rPr>
+          <w:rFonts w:ascii="Arial" w:hAnsi="Arial" w:cs="Arial"/>
+          <w:b w:val="0"/>
+          <w:bCs w:val="0"/>
+          <w:color w:val="24292F"/>
+          <w:sz w:val="28"/>
+          <w:szCs w:val="28"/>
+        </w:rPr>
+      </w:pPr>
+      <w:r>
+        <w:rPr>
+          <w:rFonts w:ascii="Arial" w:hAnsi="Arial" w:cs="Arial"/>
+          <w:b w:val="0"/>
+          <w:bCs w:val="0"/>
+          <w:color w:val="24292F"/>
+          <w:sz w:val="28"/>
+          <w:szCs w:val="28"/>
+        </w:rPr>
+        <w:t>Testes: realizar testes do sistema</w:t>
+      </w:r>
+    </w:p>
+    <w:p>
+      <w:pPr>
+        <w:pStyle w:val="Ttulo2"/>
+        <w:numPr>
+          <w:ilvl w:val="0"/>
+          <w:numId w:val="1"/>
+        </w:numPr>
+        <w:shd w:val="clear" w:color="auto" w:fill="FFFFFF"/>
+        <w:spacing w:before="360" w:beforeAutospacing="0" w:after="240" w:afterAutospacing="0"/>
+        <w:jc w:val="both"/>
+        <w:rPr>
+          <w:rFonts w:ascii="Arial" w:hAnsi="Arial" w:cs="Arial"/>
+          <w:b w:val="0"/>
+          <w:bCs w:val="0"/>
+          <w:color w:val="24292F"/>
+          <w:sz w:val="28"/>
+          <w:szCs w:val="28"/>
+        </w:rPr>
+      </w:pPr>
+      <w:r>
+        <w:rPr>
+          <w:rFonts w:ascii="Arial" w:hAnsi="Arial" w:cs="Arial"/>
+          <w:b w:val="0"/>
+          <w:bCs w:val="0"/>
+          <w:color w:val="24292F"/>
+          <w:sz w:val="28"/>
+          <w:szCs w:val="28"/>
+        </w:rPr>
+        <w:t>Conclusão</w:t>
+      </w:r>
+    </w:p>
+    <w:p>
+      <w:pPr>
+        <w:pStyle w:val="Ttulo2"/>
+        <w:shd w:val="clear" w:color="auto" w:fill="FFFFFF"/>
+        <w:spacing w:before="360" w:beforeAutospacing="0" w:after="240" w:afterAutospacing="0"/>
+        <w:jc w:val="both"/>
+        <w:rPr>
+          <w:rFonts w:ascii="Arial" w:hAnsi="Arial" w:cs="Arial"/>
+          <w:b w:val="0"/>
+          <w:bCs w:val="0"/>
+          <w:color w:val="24292F"/>
+          <w:sz w:val="32"/>
+          <w:szCs w:val="32"/>
+        </w:rPr>
+      </w:pPr>
+    </w:p>
+    <w:p>
+      <w:pPr>
+        <w:pStyle w:val="Ttulo2"/>
+        <w:shd w:val="clear" w:color="auto" w:fill="FFFFFF"/>
+        <w:spacing w:before="360" w:beforeAutospacing="0" w:after="240" w:afterAutospacing="0"/>
+        <w:jc w:val="both"/>
+        <w:rPr>
+          <w:rFonts w:ascii="Arial" w:hAnsi="Arial" w:cs="Arial"/>
+          <w:b w:val="0"/>
+          <w:bCs w:val="0"/>
+          <w:color w:val="24292F"/>
+          <w:sz w:val="32"/>
+          <w:szCs w:val="32"/>
+        </w:rPr>
+      </w:pPr>
+      <w:r>
+        <w:rPr>
+          <w:rFonts w:ascii="Arial" w:hAnsi="Arial" w:cs="Arial"/>
+          <w:b w:val="0"/>
+          <w:bCs w:val="0"/>
+          <w:color w:val="24292F"/>
+          <w:sz w:val="32"/>
+          <w:szCs w:val="32"/>
+        </w:rPr>
+        <w:t>Cronograma</w:t>
+      </w:r>
+    </w:p>
+    <w:tbl>
+      <w:tblPr>
+        <w:tblStyle w:val="Tabelacomgrade"/>
+        <w:tblW w:w="0" w:type="auto"/>
+        <w:tblLook w:val="04A0" w:firstRow="1" w:lastRow="0" w:firstColumn="1" w:lastColumn="0" w:noHBand="0" w:noVBand="1"/>
+      </w:tblPr>
+      <w:tblGrid>
+        <w:gridCol w:w="2123"/>
+        <w:gridCol w:w="2123"/>
+        <w:gridCol w:w="2124"/>
+        <w:gridCol w:w="2124"/>
+      </w:tblGrid>
+      <w:tr>
+        <w:tc>
+          <w:tcPr>
+            <w:tcW w:w="2123" w:type="dxa"/>
+          </w:tcPr>
+          <w:p>
+            <w:pPr>
+              <w:pStyle w:val="Ttulo2"/>
+              <w:spacing w:before="360" w:beforeAutospacing="0" w:after="240" w:afterAutospacing="0"/>
+              <w:jc w:val="both"/>
+              <w:rPr>
+                <w:rFonts w:ascii="Arial" w:hAnsi="Arial" w:cs="Arial"/>
+                <w:b w:val="0"/>
+                <w:bCs w:val="0"/>
+                <w:color w:val="24292F"/>
+                <w:sz w:val="28"/>
+                <w:szCs w:val="28"/>
+              </w:rPr>
+            </w:pPr>
+            <w:r>
+              <w:rPr>
+                <w:rFonts w:ascii="Arial" w:hAnsi="Arial" w:cs="Arial"/>
+                <w:b w:val="0"/>
+                <w:bCs w:val="0"/>
+                <w:color w:val="24292F"/>
+                <w:sz w:val="28"/>
+                <w:szCs w:val="28"/>
+              </w:rPr>
+              <w:t>Objetivo</w:t>
+            </w:r>
+          </w:p>
+        </w:tc>
+        <w:tc>
+          <w:tcPr>
+            <w:tcW w:w="2123" w:type="dxa"/>
+          </w:tcPr>
+          <w:p>
+            <w:pPr>
+              <w:pStyle w:val="Ttulo2"/>
+              <w:spacing w:before="360" w:beforeAutospacing="0" w:after="240" w:afterAutospacing="0"/>
+              <w:jc w:val="both"/>
+              <w:rPr>
+                <w:rFonts w:ascii="Arial" w:hAnsi="Arial" w:cs="Arial"/>
+                <w:b w:val="0"/>
+                <w:bCs w:val="0"/>
+                <w:color w:val="24292F"/>
+                <w:sz w:val="28"/>
+                <w:szCs w:val="28"/>
+              </w:rPr>
+            </w:pPr>
+            <w:r>
+              <w:rPr>
+                <w:rFonts w:ascii="Arial" w:hAnsi="Arial" w:cs="Arial"/>
+                <w:b w:val="0"/>
+                <w:bCs w:val="0"/>
+                <w:color w:val="24292F"/>
+                <w:sz w:val="28"/>
+                <w:szCs w:val="28"/>
+              </w:rPr>
+              <w:t>Tempo estimado</w:t>
+            </w:r>
+          </w:p>
+        </w:tc>
+        <w:tc>
+          <w:tcPr>
+            <w:tcW w:w="2124" w:type="dxa"/>
+          </w:tcPr>
+          <w:p>
+            <w:pPr>
+              <w:pStyle w:val="Ttulo2"/>
+              <w:spacing w:before="360" w:beforeAutospacing="0" w:after="240" w:afterAutospacing="0"/>
+              <w:jc w:val="both"/>
+              <w:rPr>
+                <w:rFonts w:ascii="Arial" w:hAnsi="Arial" w:cs="Arial"/>
+                <w:b w:val="0"/>
+                <w:bCs w:val="0"/>
+                <w:color w:val="24292F"/>
+                <w:sz w:val="28"/>
+                <w:szCs w:val="28"/>
+              </w:rPr>
+            </w:pPr>
+            <w:r>
+              <w:rPr>
+                <w:rFonts w:ascii="Arial" w:hAnsi="Arial" w:cs="Arial"/>
+                <w:b w:val="0"/>
+                <w:bCs w:val="0"/>
+                <w:color w:val="24292F"/>
+                <w:sz w:val="28"/>
+                <w:szCs w:val="28"/>
+              </w:rPr>
+              <w:t>Início</w:t>
+            </w:r>
+          </w:p>
+        </w:tc>
+        <w:tc>
+          <w:tcPr>
+            <w:tcW w:w="2124" w:type="dxa"/>
+          </w:tcPr>
+          <w:p>
+            <w:pPr>
+              <w:pStyle w:val="Ttulo2"/>
+              <w:spacing w:before="360" w:beforeAutospacing="0" w:after="240" w:afterAutospacing="0"/>
+              <w:jc w:val="both"/>
+              <w:rPr>
+                <w:rFonts w:ascii="Arial" w:hAnsi="Arial" w:cs="Arial"/>
+                <w:b w:val="0"/>
+                <w:bCs w:val="0"/>
+                <w:color w:val="24292F"/>
+                <w:sz w:val="28"/>
+                <w:szCs w:val="28"/>
+              </w:rPr>
+            </w:pPr>
+            <w:r>
+              <w:rPr>
+                <w:rFonts w:ascii="Arial" w:hAnsi="Arial" w:cs="Arial"/>
+                <w:b w:val="0"/>
+                <w:bCs w:val="0"/>
+                <w:color w:val="24292F"/>
+                <w:sz w:val="28"/>
+                <w:szCs w:val="28"/>
+              </w:rPr>
+              <w:t>Fim</w:t>
+            </w:r>
+          </w:p>
+        </w:tc>
+      </w:tr>
+      <w:tr>
+        <w:tc>
+          <w:tcPr>
+            <w:tcW w:w="2123" w:type="dxa"/>
+          </w:tcPr>
+          <w:p>
+            <w:pPr>
+              <w:pStyle w:val="Ttulo2"/>
+              <w:spacing w:before="360" w:beforeAutospacing="0" w:after="240" w:afterAutospacing="0"/>
+              <w:jc w:val="both"/>
+              <w:rPr>
+                <w:rFonts w:ascii="Arial" w:hAnsi="Arial" w:cs="Arial"/>
+                <w:b w:val="0"/>
+                <w:bCs w:val="0"/>
+                <w:color w:val="24292F"/>
+                <w:sz w:val="22"/>
+                <w:szCs w:val="22"/>
+              </w:rPr>
+            </w:pPr>
+            <w:r>
+              <w:rPr>
+                <w:rFonts w:ascii="Arial" w:hAnsi="Arial" w:cs="Arial"/>
+                <w:b w:val="0"/>
+                <w:bCs w:val="0"/>
+                <w:color w:val="24292F"/>
+                <w:sz w:val="22"/>
+                <w:szCs w:val="22"/>
+              </w:rPr>
+              <w:t>Terminar o projeto</w:t>
+            </w:r>
+          </w:p>
+        </w:tc>
+        <w:tc>
+          <w:tcPr>
+            <w:tcW w:w="2123" w:type="dxa"/>
+          </w:tcPr>
+          <w:p>
+            <w:pPr>
+              <w:pStyle w:val="Ttulo2"/>
+              <w:spacing w:before="360" w:beforeAutospacing="0" w:after="240" w:afterAutospacing="0"/>
+              <w:jc w:val="both"/>
+              <w:rPr>
+                <w:rFonts w:ascii="Arial" w:hAnsi="Arial" w:cs="Arial"/>
+                <w:b w:val="0"/>
+                <w:bCs w:val="0"/>
+                <w:color w:val="24292F"/>
+                <w:sz w:val="22"/>
+                <w:szCs w:val="22"/>
+              </w:rPr>
+            </w:pPr>
+            <w:r>
+              <w:rPr>
+                <w:rFonts w:ascii="Arial" w:hAnsi="Arial" w:cs="Arial"/>
+                <w:b w:val="0"/>
+                <w:bCs w:val="0"/>
+                <w:color w:val="24292F"/>
+                <w:sz w:val="22"/>
+                <w:szCs w:val="22"/>
+              </w:rPr>
+              <w:t>1 mês</w:t>
+            </w:r>
+          </w:p>
+        </w:tc>
+        <w:tc>
+          <w:tcPr>
+            <w:tcW w:w="2124" w:type="dxa"/>
+          </w:tcPr>
+          <w:p>
+            <w:pPr>
+              <w:pStyle w:val="Ttulo2"/>
+              <w:spacing w:before="360" w:beforeAutospacing="0" w:after="240" w:afterAutospacing="0"/>
+              <w:jc w:val="both"/>
+              <w:rPr>
+                <w:rFonts w:ascii="Arial" w:hAnsi="Arial" w:cs="Arial"/>
+                <w:b w:val="0"/>
+                <w:bCs w:val="0"/>
+                <w:color w:val="24292F"/>
+                <w:sz w:val="22"/>
+                <w:szCs w:val="22"/>
+              </w:rPr>
+            </w:pPr>
+            <w:r>
+              <w:rPr>
+                <w:rFonts w:ascii="Arial" w:hAnsi="Arial" w:cs="Arial"/>
+                <w:b w:val="0"/>
+                <w:bCs w:val="0"/>
+                <w:color w:val="24292F"/>
+                <w:sz w:val="22"/>
+                <w:szCs w:val="22"/>
+              </w:rPr>
+              <w:t>16/02/23</w:t>
+            </w:r>
+          </w:p>
+        </w:tc>
+        <w:tc>
+          <w:tcPr>
+            <w:tcW w:w="2124" w:type="dxa"/>
+          </w:tcPr>
+          <w:p>
+            <w:pPr>
+              <w:pStyle w:val="Ttulo2"/>
+              <w:spacing w:before="360" w:beforeAutospacing="0" w:after="240" w:afterAutospacing="0"/>
+              <w:jc w:val="both"/>
+              <w:rPr>
+                <w:rFonts w:ascii="Arial" w:hAnsi="Arial" w:cs="Arial"/>
+                <w:b w:val="0"/>
+                <w:bCs w:val="0"/>
+                <w:color w:val="24292F"/>
+                <w:sz w:val="22"/>
+                <w:szCs w:val="22"/>
+              </w:rPr>
+            </w:pPr>
+            <w:r>
+              <w:rPr>
+                <w:rFonts w:ascii="Arial" w:hAnsi="Arial" w:cs="Arial"/>
+                <w:b w:val="0"/>
+                <w:bCs w:val="0"/>
+                <w:color w:val="24292F"/>
+                <w:sz w:val="22"/>
+                <w:szCs w:val="22"/>
+              </w:rPr>
+              <w:t>16/03/23</w:t>
+            </w:r>
+          </w:p>
+        </w:tc>
+      </w:tr>
+      <w:tr>
+        <w:tc>
+          <w:tcPr>
+            <w:tcW w:w="2123" w:type="dxa"/>
+          </w:tcPr>
+          <w:p>
+            <w:pPr>
+              <w:pStyle w:val="Ttulo2"/>
+              <w:spacing w:before="360" w:beforeAutospacing="0" w:after="240" w:afterAutospacing="0"/>
+              <w:jc w:val="both"/>
+              <w:rPr>
+                <w:rFonts w:ascii="Arial" w:hAnsi="Arial" w:cs="Arial"/>
+                <w:b w:val="0"/>
+                <w:bCs w:val="0"/>
+                <w:color w:val="24292F"/>
+                <w:sz w:val="22"/>
+                <w:szCs w:val="22"/>
+              </w:rPr>
+            </w:pPr>
+            <w:r>
+              <w:rPr>
+                <w:rFonts w:ascii="Arial" w:hAnsi="Arial" w:cs="Arial"/>
+                <w:b w:val="0"/>
+                <w:bCs w:val="0"/>
+                <w:color w:val="24292F"/>
+                <w:sz w:val="22"/>
+                <w:szCs w:val="22"/>
+              </w:rPr>
+              <w:t>Registrar despensas</w:t>
+            </w:r>
+          </w:p>
+        </w:tc>
+        <w:tc>
+          <w:tcPr>
+            <w:tcW w:w="2123" w:type="dxa"/>
+          </w:tcPr>
+          <w:p>
+            <w:pPr>
+              <w:pStyle w:val="Ttulo2"/>
+              <w:spacing w:before="360" w:beforeAutospacing="0" w:after="240" w:afterAutospacing="0"/>
+              <w:jc w:val="both"/>
+              <w:rPr>
+                <w:rFonts w:ascii="Arial" w:hAnsi="Arial" w:cs="Arial"/>
+                <w:b w:val="0"/>
+                <w:bCs w:val="0"/>
+                <w:color w:val="24292F"/>
+                <w:sz w:val="22"/>
+                <w:szCs w:val="22"/>
+              </w:rPr>
+            </w:pPr>
+            <w:r>
+              <w:rPr>
+                <w:rFonts w:ascii="Arial" w:hAnsi="Arial" w:cs="Arial"/>
+                <w:b w:val="0"/>
+                <w:bCs w:val="0"/>
+                <w:color w:val="24292F"/>
+                <w:sz w:val="22"/>
+                <w:szCs w:val="22"/>
+              </w:rPr>
+              <w:t>2 dias</w:t>
+            </w:r>
+          </w:p>
+        </w:tc>
+        <w:tc>
+          <w:tcPr>
+            <w:tcW w:w="2124" w:type="dxa"/>
+          </w:tcPr>
+          <w:p>
+            <w:pPr>
+              <w:pStyle w:val="Ttulo2"/>
+              <w:spacing w:before="360" w:beforeAutospacing="0" w:after="240" w:afterAutospacing="0"/>
+              <w:jc w:val="both"/>
+              <w:rPr>
+                <w:rFonts w:ascii="Arial" w:hAnsi="Arial" w:cs="Arial"/>
+                <w:b w:val="0"/>
+                <w:bCs w:val="0"/>
+                <w:color w:val="24292F"/>
+                <w:sz w:val="22"/>
+                <w:szCs w:val="22"/>
+              </w:rPr>
+            </w:pPr>
+            <w:r>
+              <w:rPr>
+                <w:rFonts w:ascii="Arial" w:hAnsi="Arial" w:cs="Arial"/>
+                <w:b w:val="0"/>
+                <w:bCs w:val="0"/>
+                <w:color w:val="24292F"/>
+                <w:sz w:val="22"/>
+                <w:szCs w:val="22"/>
+              </w:rPr>
+              <w:t>16/02/23</w:t>
+            </w:r>
+          </w:p>
+        </w:tc>
+        <w:tc>
+          <w:tcPr>
+            <w:tcW w:w="2124" w:type="dxa"/>
+          </w:tcPr>
+          <w:p>
+            <w:pPr>
+              <w:pStyle w:val="Ttulo2"/>
+              <w:spacing w:before="360" w:beforeAutospacing="0" w:after="240" w:afterAutospacing="0"/>
+              <w:jc w:val="both"/>
+              <w:rPr>
+                <w:rFonts w:ascii="Arial" w:hAnsi="Arial" w:cs="Arial"/>
+                <w:b w:val="0"/>
+                <w:bCs w:val="0"/>
+                <w:color w:val="24292F"/>
+                <w:sz w:val="22"/>
+                <w:szCs w:val="22"/>
+              </w:rPr>
+            </w:pPr>
+          </w:p>
+        </w:tc>
+      </w:tr>
+    </w:tbl>
+    <w:p>
+      <w:pPr>
+        <w:pStyle w:val="Ttulo2"/>
+        <w:shd w:val="clear" w:color="auto" w:fill="FFFFFF"/>
+        <w:spacing w:before="360" w:beforeAutospacing="0" w:after="240" w:afterAutospacing="0"/>
+        <w:jc w:val="both"/>
+        <w:rPr>
+          <w:rFonts w:ascii="Arial" w:hAnsi="Arial" w:cs="Arial"/>
+          <w:b w:val="0"/>
+          <w:bCs w:val="0"/>
+          <w:color w:val="24292F"/>
+          <w:sz w:val="28"/>
+          <w:szCs w:val="28"/>
+        </w:rPr>
+      </w:pPr>
     </w:p>
     <w:p>
       <w:pPr>
@@ -501,6 +1066,100 @@
     </w:sectPr>
   </w:body>
 </w:document>
+</file>
+
+<file path=word/numbering.xml><?xml version="1.0" encoding="utf-8"?>
+<w:numbering xmlns:wpc="http://schemas.microsoft.com/office/word/2010/wordprocessingCanvas" xmlns:cx="http://schemas.microsoft.com/office/drawing/2014/chartex" xmlns:cx1="http://schemas.microsoft.com/office/drawing/2015/9/8/chartex" xmlns:cx2="http://schemas.microsoft.com/office/drawing/2015/10/21/chartex" xmlns:cx3="http://schemas.microsoft.com/office/drawing/2016/5/9/chartex" xmlns:cx4="http://schemas.microsoft.com/office/drawing/2016/5/10/chartex" xmlns:cx5="http://schemas.microsoft.com/office/drawing/2016/5/11/chartex" xmlns:cx6="http://schemas.microsoft.com/office/drawing/2016/5/12/chartex" xmlns:cx7="http://schemas.microsoft.com/office/drawing/2016/5/13/chartex" xmlns:cx8="http://schemas.microsoft.com/office/drawing/2016/5/14/chartex" xmlns:mc="http://schemas.openxmlformats.org/markup-compatibility/2006" xmlns:aink="http://schemas.microsoft.com/office/drawing/2016/ink" xmlns:am3d="http://schemas.microsoft.com/office/drawing/2017/model3d" xmlns:o="urn:schemas-microsoft-com:office:office" xmlns:oel="http://schemas.microsoft.com/office/2019/extlst" xmlns:r="http://schemas.openxmlformats.org/officeDocument/2006/relationships" xmlns:m="http://schemas.openxmlformats.org/officeDocument/2006/math" xmlns:v="urn:schemas-microsoft-com:vml" xmlns:wp14="http://schemas.microsoft.com/office/word/2010/wordprocessingDrawing" xmlns:wp="http://schemas.openxmlformats.org/drawingml/2006/wordprocessingDrawing" xmlns:w10="urn:schemas-microsoft-com:office:word" xmlns:w="http://schemas.openxmlformats.org/wordprocessingml/2006/main" xmlns:w14="http://schemas.microsoft.com/office/word/2010/wordml" xmlns:w15="http://schemas.microsoft.com/office/word/2012/wordml" xmlns:w16cex="http://schemas.microsoft.com/office/word/2018/wordml/cex" xmlns:w16cid="http://schemas.microsoft.com/office/word/2016/wordml/cid" xmlns:w16="http://schemas.microsoft.com/office/word/2018/wordml" xmlns:w16sdtdh="http://schemas.microsoft.com/office/word/2020/wordml/sdtdatahash" xmlns:w16se="http://schemas.microsoft.com/office/word/2015/wordml/symex" xmlns:wpg="http://schemas.microsoft.com/office/word/2010/wordprocessingGroup" xmlns:wpi="http://schemas.microsoft.com/office/word/2010/wordprocessingInk" xmlns:wne="http://schemas.microsoft.com/office/word/2006/wordml" xmlns:wps="http://schemas.microsoft.com/office/word/2010/wordprocessingShape" mc:Ignorable="w14 w15 w16se w16cid w16 w16cex w16sdtdh wp14">
+  <w:abstractNum w:abstractNumId="0" w15:restartNumberingAfterBreak="0">
+    <w:nsid w:val="75B0248C"/>
+    <w:multiLevelType w:val="hybridMultilevel"/>
+    <w:tmpl w:val="9702BB3C"/>
+    <w:lvl w:ilvl="0" w:tplc="0416000F">
+      <w:start w:val="1"/>
+      <w:numFmt w:val="decimal"/>
+      <w:lvlText w:val="%1."/>
+      <w:lvlJc w:val="left"/>
+      <w:pPr>
+        <w:ind w:left="720" w:hanging="360"/>
+      </w:pPr>
+    </w:lvl>
+    <w:lvl w:ilvl="1" w:tplc="04160019" w:tentative="1">
+      <w:start w:val="1"/>
+      <w:numFmt w:val="lowerLetter"/>
+      <w:lvlText w:val="%2."/>
+      <w:lvlJc w:val="left"/>
+      <w:pPr>
+        <w:ind w:left="1440" w:hanging="360"/>
+      </w:pPr>
+    </w:lvl>
+    <w:lvl w:ilvl="2" w:tplc="0416001B" w:tentative="1">
+      <w:start w:val="1"/>
+      <w:numFmt w:val="lowerRoman"/>
+      <w:lvlText w:val="%3."/>
+      <w:lvlJc w:val="right"/>
+      <w:pPr>
+        <w:ind w:left="2160" w:hanging="180"/>
+      </w:pPr>
+    </w:lvl>
+    <w:lvl w:ilvl="3" w:tplc="0416000F" w:tentative="1">
+      <w:start w:val="1"/>
+      <w:numFmt w:val="decimal"/>
+      <w:lvlText w:val="%4."/>
+      <w:lvlJc w:val="left"/>
+      <w:pPr>
+        <w:ind w:left="2880" w:hanging="360"/>
+      </w:pPr>
+    </w:lvl>
+    <w:lvl w:ilvl="4" w:tplc="04160019" w:tentative="1">
+      <w:start w:val="1"/>
+      <w:numFmt w:val="lowerLetter"/>
+      <w:lvlText w:val="%5."/>
+      <w:lvlJc w:val="left"/>
+      <w:pPr>
+        <w:ind w:left="3600" w:hanging="360"/>
+      </w:pPr>
+    </w:lvl>
+    <w:lvl w:ilvl="5" w:tplc="0416001B" w:tentative="1">
+      <w:start w:val="1"/>
+      <w:numFmt w:val="lowerRoman"/>
+      <w:lvlText w:val="%6."/>
+      <w:lvlJc w:val="right"/>
+      <w:pPr>
+        <w:ind w:left="4320" w:hanging="180"/>
+      </w:pPr>
+    </w:lvl>
+    <w:lvl w:ilvl="6" w:tplc="0416000F" w:tentative="1">
+      <w:start w:val="1"/>
+      <w:numFmt w:val="decimal"/>
+      <w:lvlText w:val="%7."/>
+      <w:lvlJc w:val="left"/>
+      <w:pPr>
+        <w:ind w:left="5040" w:hanging="360"/>
+      </w:pPr>
+    </w:lvl>
+    <w:lvl w:ilvl="7" w:tplc="04160019" w:tentative="1">
+      <w:start w:val="1"/>
+      <w:numFmt w:val="lowerLetter"/>
+      <w:lvlText w:val="%8."/>
+      <w:lvlJc w:val="left"/>
+      <w:pPr>
+        <w:ind w:left="5760" w:hanging="360"/>
+      </w:pPr>
+    </w:lvl>
+    <w:lvl w:ilvl="8" w:tplc="0416001B" w:tentative="1">
+      <w:start w:val="1"/>
+      <w:numFmt w:val="lowerRoman"/>
+      <w:lvlText w:val="%9."/>
+      <w:lvlJc w:val="right"/>
+      <w:pPr>
+        <w:ind w:left="6480" w:hanging="180"/>
+      </w:pPr>
+    </w:lvl>
+  </w:abstractNum>
+  <w:num w:numId="1" w16cid:durableId="2081898599">
+    <w:abstractNumId w:val="0"/>
+  </w:num>
+</w:numbering>
 </file>
 
 <file path=word/styles.xml><?xml version="1.0" encoding="utf-8"?>
@@ -981,6 +1640,25 @@
       <w:lang w:eastAsia="pt-BR"/>
     </w:rPr>
   </w:style>
+  <w:style w:type="table" w:styleId="Tabelacomgrade">
+    <w:name w:val="Table Grid"/>
+    <w:basedOn w:val="Tabelanormal"/>
+    <w:uiPriority w:val="39"/>
+    <w:rsid w:val="0016667E"/>
+    <w:pPr>
+      <w:spacing w:after="0" w:line="240" w:lineRule="auto"/>
+    </w:pPr>
+    <w:tblPr>
+      <w:tblBorders>
+        <w:top w:val="single" w:sz="4" w:space="0" w:color="auto"/>
+        <w:left w:val="single" w:sz="4" w:space="0" w:color="auto"/>
+        <w:bottom w:val="single" w:sz="4" w:space="0" w:color="auto"/>
+        <w:right w:val="single" w:sz="4" w:space="0" w:color="auto"/>
+        <w:insideH w:val="single" w:sz="4" w:space="0" w:color="auto"/>
+        <w:insideV w:val="single" w:sz="4" w:space="0" w:color="auto"/>
+      </w:tblBorders>
+    </w:tblPr>
+  </w:style>
 </w:styles>
 </file>
 

</xml_diff>